<commit_message>
ICA 5 DOC update
</commit_message>
<xml_diff>
--- a/Uke 8 - ICA 5/ICA 05 (3).docx
+++ b/Uke 8 - ICA 5/ICA 05 (3).docx
@@ -53,14 +53,7 @@
           <w:rFonts w:ascii="Century Gothic" w:hAnsi="Century Gothic"/>
           <w:lang w:val="nb-NO"/>
         </w:rPr>
-        <w:t>Kartlegge alle datamaskiner som gruppemedlemmene bruker og finne s</w:t>
-      </w:r>
-      <w:r>
-        <w:rPr>
-          <w:rFonts w:ascii="Century Gothic" w:hAnsi="Century Gothic"/>
-          <w:lang w:val="da-DK"/>
-        </w:rPr>
-        <w:t>å</w:t>
+        <w:t>Kartlegge alle datamaskiner som gruppemedlemmene bruker og finne så</w:t>
       </w:r>
     </w:p>
     <w:p>
@@ -74,7 +67,7 @@
       <w:r>
         <w:rPr>
           <w:rFonts w:ascii="Century Gothic" w:hAnsi="Century Gothic"/>
-          <w:lang w:val="da-DK"/>
+          <w:lang w:val="nb-NO"/>
         </w:rPr>
         <w:t>mange detaljer om deres bestanddeler / komponenter som mulig (CPU</w:t>
       </w:r>
@@ -92,30 +85,7 @@
           <w:rFonts w:ascii="Century Gothic" w:hAnsi="Century Gothic"/>
           <w:lang w:val="nb-NO"/>
         </w:rPr>
-        <w:t xml:space="preserve">frekvens, </w:t>
-      </w:r>
-      <w:proofErr w:type="spellStart"/>
-      <w:r>
-        <w:rPr>
-          <w:rFonts w:ascii="Century Gothic" w:hAnsi="Century Gothic"/>
-          <w:lang w:val="nb-NO"/>
-        </w:rPr>
-        <w:t>st</w:t>
-      </w:r>
-      <w:proofErr w:type="spellEnd"/>
-      <w:r>
-        <w:rPr>
-          <w:rFonts w:ascii="Century Gothic" w:hAnsi="Century Gothic"/>
-          <w:lang w:val="da-DK"/>
-        </w:rPr>
-        <w:t xml:space="preserve">ørrelse for RAM, L1, L2, osv.). Gi også </w:t>
-      </w:r>
-      <w:r>
-        <w:rPr>
-          <w:rFonts w:ascii="Century Gothic" w:hAnsi="Century Gothic"/>
-          <w:lang w:val="nb-NO"/>
-        </w:rPr>
-        <w:t>en kort beskrivelse av</w:t>
+        <w:t>frekvens, størrelse for RAM, L1, L2, osv.). Gi også en kort beskrivelse av</w:t>
       </w:r>
     </w:p>
     <w:p>
@@ -147,21 +117,7 @@
           <w:rFonts w:ascii="Century Gothic" w:hAnsi="Century Gothic"/>
           <w:lang w:val="nb-NO"/>
         </w:rPr>
-        <w:t>tabell og presenter deres funn (ta ogs</w:t>
-      </w:r>
-      <w:r>
-        <w:rPr>
-          <w:rFonts w:ascii="Century Gothic" w:hAnsi="Century Gothic"/>
-          <w:lang w:val="da-DK"/>
-        </w:rPr>
-        <w:t xml:space="preserve">å </w:t>
-      </w:r>
-      <w:r>
-        <w:rPr>
-          <w:rFonts w:ascii="Century Gothic" w:hAnsi="Century Gothic"/>
-          <w:lang w:val="sv-SE"/>
-        </w:rPr>
-        <w:t>med detaljer om operativsystem).</w:t>
+        <w:t>tabell og presenter deres funn (ta også med detaljer om operativsystem).</w:t>
       </w:r>
     </w:p>
     <w:p>
@@ -256,11 +212,13 @@
         <w:pStyle w:val="Brdtekst"/>
         <w:rPr>
           <w:rFonts w:ascii="Century Gothic" w:eastAsia="Century Gothic" w:hAnsi="Century Gothic" w:cs="Century Gothic"/>
+          <w:lang w:val="nb-NO"/>
         </w:rPr>
       </w:pPr>
       <w:r>
         <w:rPr>
           <w:rFonts w:ascii="Century Gothic" w:hAnsi="Century Gothic"/>
+          <w:lang w:val="nb-NO"/>
         </w:rPr>
         <w:t>OS -</w:t>
       </w:r>
@@ -270,26 +228,17 @@
           <w:rFonts w:ascii="Century Gothic" w:hAnsi="Century Gothic"/>
           <w:i/>
           <w:iCs/>
-        </w:rPr>
-        <w:t xml:space="preserve"> </w:t>
-      </w:r>
-      <w:proofErr w:type="spellStart"/>
-      <w:r>
-        <w:rPr>
-          <w:rStyle w:val="Ingen"/>
-          <w:rFonts w:ascii="Century Gothic" w:hAnsi="Century Gothic"/>
-          <w:i/>
-          <w:iCs/>
-        </w:rPr>
-        <w:t>Operativsystem</w:t>
-      </w:r>
-      <w:proofErr w:type="spellEnd"/>
+          <w:lang w:val="nb-NO"/>
+        </w:rPr>
+        <w:t xml:space="preserve"> Operativsystem</w:t>
+      </w:r>
     </w:p>
     <w:p>
       <w:pPr>
         <w:pStyle w:val="Brdtekst"/>
         <w:rPr>
           <w:rFonts w:ascii="Century Gothic" w:eastAsia="Century Gothic" w:hAnsi="Century Gothic" w:cs="Century Gothic"/>
+          <w:lang w:val="nb-NO"/>
         </w:rPr>
       </w:pPr>
     </w:p>
@@ -339,7 +288,13 @@
               <w:right w:w="80" w:type="dxa"/>
             </w:tcMar>
           </w:tcPr>
-          <w:p/>
+          <w:p>
+            <w:pPr>
+              <w:rPr>
+                <w:lang w:val="nb-NO"/>
+              </w:rPr>
+            </w:pPr>
+          </w:p>
         </w:tc>
         <w:tc>
           <w:tcPr>
@@ -367,35 +322,68 @@
                 <w:b/>
                 <w:bCs/>
               </w:rPr>
-              <w:t>Terje</w:t>
-            </w:r>
+              <w:t xml:space="preserve">Terje </w:t>
+            </w:r>
+            <w:proofErr w:type="spellStart"/>
+            <w:r>
+              <w:rPr>
+                <w:rStyle w:val="Ingen"/>
+                <w:lang w:val="nb-NO"/>
+              </w:rPr>
+              <w:t>Macbook</w:t>
+            </w:r>
+            <w:proofErr w:type="spellEnd"/>
+            <w:r>
+              <w:rPr>
+                <w:rStyle w:val="Ingen"/>
+                <w:lang w:val="nb-NO"/>
+              </w:rPr>
+              <w:t xml:space="preserve"> pro</w:t>
+            </w:r>
+          </w:p>
+        </w:tc>
+        <w:tc>
+          <w:tcPr>
+            <w:tcW w:w="1417" w:type="dxa"/>
+            <w:tcBorders>
+              <w:top w:val="single" w:sz="2" w:space="0" w:color="000000"/>
+              <w:left w:val="single" w:sz="2" w:space="0" w:color="000000"/>
+              <w:bottom w:val="single" w:sz="2" w:space="0" w:color="000000"/>
+              <w:right w:val="single" w:sz="2" w:space="0" w:color="000000"/>
+            </w:tcBorders>
+            <w:shd w:val="clear" w:color="auto" w:fill="auto"/>
+            <w:tcMar>
+              <w:top w:w="80" w:type="dxa"/>
+              <w:left w:w="80" w:type="dxa"/>
+              <w:bottom w:w="80" w:type="dxa"/>
+              <w:right w:w="80" w:type="dxa"/>
+            </w:tcMar>
+          </w:tcPr>
+          <w:p>
+            <w:pPr>
+              <w:pStyle w:val="Tabellstil2"/>
+            </w:pPr>
             <w:r>
               <w:rPr>
                 <w:b/>
                 <w:bCs/>
-                <w:lang w:val="en-US"/>
-              </w:rPr>
-              <w:t xml:space="preserve"> </w:t>
+              </w:rPr>
+              <w:t xml:space="preserve">Erik </w:t>
             </w:r>
             <w:proofErr w:type="spellStart"/>
             <w:r>
               <w:rPr>
                 <w:rStyle w:val="Ingen"/>
-              </w:rPr>
-              <w:t>Macbook</w:t>
+                <w:lang w:val="nb-NO"/>
+              </w:rPr>
+              <w:t>Lenovo</w:t>
             </w:r>
             <w:proofErr w:type="spellEnd"/>
-            <w:r>
-              <w:rPr>
-                <w:rStyle w:val="Ingen"/>
-              </w:rPr>
-              <w:t xml:space="preserve"> pro</w:t>
-            </w:r>
-          </w:p>
-        </w:tc>
-        <w:tc>
-          <w:tcPr>
-            <w:tcW w:w="1417" w:type="dxa"/>
+          </w:p>
+        </w:tc>
+        <w:tc>
+          <w:tcPr>
+            <w:tcW w:w="1276" w:type="dxa"/>
             <w:tcBorders>
               <w:top w:val="single" w:sz="2" w:space="0" w:color="000000"/>
               <w:left w:val="single" w:sz="2" w:space="0" w:color="000000"/>
@@ -419,216 +407,146 @@
                 <w:b/>
                 <w:bCs/>
               </w:rPr>
-              <w:t>Erik</w:t>
-            </w:r>
+              <w:t xml:space="preserve">Eirik </w:t>
+            </w:r>
+            <w:proofErr w:type="spellStart"/>
+            <w:r>
+              <w:rPr>
+                <w:rStyle w:val="Ingen"/>
+                <w:lang w:val="nb-NO"/>
+              </w:rPr>
+              <w:t>Lenovo</w:t>
+            </w:r>
+            <w:proofErr w:type="spellEnd"/>
+          </w:p>
+        </w:tc>
+        <w:tc>
+          <w:tcPr>
+            <w:tcW w:w="1591" w:type="dxa"/>
+            <w:tcBorders>
+              <w:top w:val="single" w:sz="2" w:space="0" w:color="000000"/>
+              <w:left w:val="single" w:sz="2" w:space="0" w:color="000000"/>
+              <w:bottom w:val="single" w:sz="2" w:space="0" w:color="000000"/>
+              <w:right w:val="single" w:sz="2" w:space="0" w:color="000000"/>
+            </w:tcBorders>
+            <w:shd w:val="clear" w:color="auto" w:fill="auto"/>
+            <w:tcMar>
+              <w:top w:w="80" w:type="dxa"/>
+              <w:left w:w="80" w:type="dxa"/>
+              <w:bottom w:w="80" w:type="dxa"/>
+              <w:right w:w="80" w:type="dxa"/>
+            </w:tcMar>
+          </w:tcPr>
+          <w:p>
+            <w:pPr>
+              <w:pStyle w:val="Tabellstil2"/>
+            </w:pPr>
             <w:r>
               <w:rPr>
                 <w:b/>
                 <w:bCs/>
-                <w:lang w:val="en-US"/>
-              </w:rPr>
-              <w:t xml:space="preserve"> </w:t>
-            </w:r>
+              </w:rPr>
+              <w:t xml:space="preserve">Mathias </w:t>
+            </w:r>
+            <w:proofErr w:type="spellStart"/>
             <w:r>
               <w:rPr>
                 <w:rStyle w:val="Ingen"/>
-              </w:rPr>
-              <w:t>Lenovo</w:t>
-            </w:r>
-          </w:p>
-        </w:tc>
-        <w:tc>
-          <w:tcPr>
-            <w:tcW w:w="1276" w:type="dxa"/>
-            <w:tcBorders>
-              <w:top w:val="single" w:sz="2" w:space="0" w:color="000000"/>
-              <w:left w:val="single" w:sz="2" w:space="0" w:color="000000"/>
-              <w:bottom w:val="single" w:sz="2" w:space="0" w:color="000000"/>
-              <w:right w:val="single" w:sz="2" w:space="0" w:color="000000"/>
-            </w:tcBorders>
-            <w:shd w:val="clear" w:color="auto" w:fill="auto"/>
-            <w:tcMar>
-              <w:top w:w="80" w:type="dxa"/>
-              <w:left w:w="80" w:type="dxa"/>
-              <w:bottom w:w="80" w:type="dxa"/>
-              <w:right w:w="80" w:type="dxa"/>
-            </w:tcMar>
+                <w:lang w:val="nb-NO"/>
+              </w:rPr>
+              <w:t>Macbook</w:t>
+            </w:r>
+            <w:proofErr w:type="spellEnd"/>
+            <w:r>
+              <w:rPr>
+                <w:rStyle w:val="Ingen"/>
+                <w:lang w:val="nb-NO"/>
+              </w:rPr>
+              <w:t xml:space="preserve"> Air</w:t>
+            </w:r>
+          </w:p>
+        </w:tc>
+        <w:tc>
+          <w:tcPr>
+            <w:tcW w:w="1591" w:type="dxa"/>
+            <w:tcBorders>
+              <w:top w:val="single" w:sz="2" w:space="0" w:color="000000"/>
+              <w:left w:val="single" w:sz="2" w:space="0" w:color="000000"/>
+              <w:bottom w:val="single" w:sz="2" w:space="0" w:color="000000"/>
+              <w:right w:val="single" w:sz="2" w:space="0" w:color="000000"/>
+            </w:tcBorders>
           </w:tcPr>
           <w:p>
             <w:pPr>
               <w:pStyle w:val="Tabellstil2"/>
-            </w:pPr>
-            <w:proofErr w:type="spellStart"/>
+              <w:rPr>
+                <w:bCs/>
+              </w:rPr>
+            </w:pPr>
             <w:r>
               <w:rPr>
                 <w:b/>
                 <w:bCs/>
-                <w:lang w:val="de-DE"/>
-              </w:rPr>
-              <w:t>Eirik</w:t>
+              </w:rPr>
+              <w:t>Johanne</w:t>
+            </w:r>
+            <w:r>
+              <w:rPr>
+                <w:bCs/>
+              </w:rPr>
+              <w:t xml:space="preserve"> </w:t>
+            </w:r>
+            <w:proofErr w:type="spellStart"/>
+            <w:r>
+              <w:rPr>
+                <w:bCs/>
+              </w:rPr>
+              <w:t>Macbook</w:t>
             </w:r>
             <w:proofErr w:type="spellEnd"/>
+            <w:r>
+              <w:rPr>
+                <w:bCs/>
+              </w:rPr>
+              <w:t xml:space="preserve"> Air </w:t>
+            </w:r>
+          </w:p>
+        </w:tc>
+        <w:tc>
+          <w:tcPr>
+            <w:tcW w:w="1591" w:type="dxa"/>
+            <w:tcBorders>
+              <w:top w:val="single" w:sz="2" w:space="0" w:color="000000"/>
+              <w:left w:val="single" w:sz="2" w:space="0" w:color="000000"/>
+              <w:bottom w:val="single" w:sz="2" w:space="0" w:color="000000"/>
+              <w:right w:val="single" w:sz="2" w:space="0" w:color="000000"/>
+            </w:tcBorders>
+          </w:tcPr>
+          <w:p>
+            <w:pPr>
+              <w:pStyle w:val="Tabellstil2"/>
+              <w:rPr>
+                <w:bCs/>
+              </w:rPr>
+            </w:pPr>
             <w:r>
               <w:rPr>
                 <w:b/>
                 <w:bCs/>
-                <w:lang w:val="en-US"/>
-              </w:rPr>
-              <w:t xml:space="preserve"> </w:t>
-            </w:r>
-            <w:r>
-              <w:rPr>
-                <w:rStyle w:val="Ingen"/>
-              </w:rPr>
-              <w:t>Lenovo</w:t>
-            </w:r>
-          </w:p>
-        </w:tc>
-        <w:tc>
-          <w:tcPr>
-            <w:tcW w:w="1591" w:type="dxa"/>
-            <w:tcBorders>
-              <w:top w:val="single" w:sz="2" w:space="0" w:color="000000"/>
-              <w:left w:val="single" w:sz="2" w:space="0" w:color="000000"/>
-              <w:bottom w:val="single" w:sz="2" w:space="0" w:color="000000"/>
-              <w:right w:val="single" w:sz="2" w:space="0" w:color="000000"/>
-            </w:tcBorders>
-            <w:shd w:val="clear" w:color="auto" w:fill="auto"/>
-            <w:tcMar>
-              <w:top w:w="80" w:type="dxa"/>
-              <w:left w:w="80" w:type="dxa"/>
-              <w:bottom w:w="80" w:type="dxa"/>
-              <w:right w:w="80" w:type="dxa"/>
-            </w:tcMar>
-          </w:tcPr>
-          <w:p>
-            <w:pPr>
-              <w:pStyle w:val="Tabellstil2"/>
-            </w:pPr>
-            <w:r>
-              <w:rPr>
-                <w:b/>
+              </w:rPr>
+              <w:t xml:space="preserve">Stina </w:t>
+            </w:r>
+            <w:proofErr w:type="spellStart"/>
+            <w:r>
+              <w:rPr>
                 <w:bCs/>
-                <w:lang w:val="en-US"/>
-              </w:rPr>
-              <w:t xml:space="preserve">Mathias </w:t>
-            </w:r>
-            <w:proofErr w:type="spellStart"/>
-            <w:r>
-              <w:rPr>
-                <w:rStyle w:val="Ingen"/>
               </w:rPr>
               <w:t>Macbook</w:t>
             </w:r>
             <w:proofErr w:type="spellEnd"/>
             <w:r>
               <w:rPr>
-                <w:rStyle w:val="Ingen"/>
-              </w:rPr>
-              <w:t xml:space="preserve"> Air</w:t>
-            </w:r>
-          </w:p>
-        </w:tc>
-        <w:tc>
-          <w:tcPr>
-            <w:tcW w:w="1591" w:type="dxa"/>
-            <w:tcBorders>
-              <w:top w:val="single" w:sz="2" w:space="0" w:color="000000"/>
-              <w:left w:val="single" w:sz="2" w:space="0" w:color="000000"/>
-              <w:bottom w:val="single" w:sz="2" w:space="0" w:color="000000"/>
-              <w:right w:val="single" w:sz="2" w:space="0" w:color="000000"/>
-            </w:tcBorders>
-          </w:tcPr>
-          <w:p>
-            <w:pPr>
-              <w:pStyle w:val="Tabellstil2"/>
-              <w:rPr>
                 <w:bCs/>
-                <w:lang w:val="en-US"/>
-              </w:rPr>
-            </w:pPr>
-            <w:r>
-              <w:rPr>
-                <w:b/>
-                <w:bCs/>
-                <w:lang w:val="en-US"/>
-              </w:rPr>
-              <w:t>Johanne</w:t>
-            </w:r>
-            <w:r>
-              <w:rPr>
-                <w:bCs/>
-                <w:lang w:val="en-US"/>
-              </w:rPr>
-              <w:t xml:space="preserve"> </w:t>
-            </w:r>
-            <w:proofErr w:type="spellStart"/>
-            <w:r>
-              <w:rPr>
-                <w:bCs/>
-                <w:lang w:val="en-US"/>
-              </w:rPr>
-              <w:t>Macbook</w:t>
-            </w:r>
-            <w:proofErr w:type="spellEnd"/>
-            <w:r>
-              <w:rPr>
-                <w:bCs/>
-                <w:lang w:val="en-US"/>
-              </w:rPr>
-              <w:t xml:space="preserve"> Air </w:t>
-            </w:r>
-          </w:p>
-        </w:tc>
-        <w:tc>
-          <w:tcPr>
-            <w:tcW w:w="1591" w:type="dxa"/>
-            <w:tcBorders>
-              <w:top w:val="single" w:sz="2" w:space="0" w:color="000000"/>
-              <w:left w:val="single" w:sz="2" w:space="0" w:color="000000"/>
-              <w:bottom w:val="single" w:sz="2" w:space="0" w:color="000000"/>
-              <w:right w:val="single" w:sz="2" w:space="0" w:color="000000"/>
-            </w:tcBorders>
-          </w:tcPr>
-          <w:p>
-            <w:pPr>
-              <w:pStyle w:val="Tabellstil2"/>
-              <w:rPr>
-                <w:bCs/>
-                <w:lang w:val="en-US"/>
-              </w:rPr>
-            </w:pPr>
-            <w:proofErr w:type="spellStart"/>
-            <w:r>
-              <w:rPr>
-                <w:b/>
-                <w:bCs/>
-                <w:lang w:val="en-US"/>
-              </w:rPr>
-              <w:t>Stina</w:t>
-            </w:r>
-            <w:proofErr w:type="spellEnd"/>
-            <w:r>
-              <w:rPr>
-                <w:b/>
-                <w:bCs/>
-                <w:lang w:val="en-US"/>
-              </w:rPr>
-              <w:t xml:space="preserve"> </w:t>
-            </w:r>
-            <w:proofErr w:type="spellStart"/>
-            <w:r>
-              <w:rPr>
-                <w:bCs/>
-                <w:lang w:val="en-US"/>
-              </w:rPr>
-              <w:t>Macbook</w:t>
-            </w:r>
-            <w:proofErr w:type="spellEnd"/>
-            <w:r>
-              <w:rPr>
-                <w:bCs/>
-                <w:lang w:val="en-US"/>
               </w:rPr>
               <w:t xml:space="preserve"> Pro)</w:t>
             </w:r>
@@ -685,44 +603,36 @@
           <w:p>
             <w:pPr>
               <w:pStyle w:val="Tabellstil2"/>
-              <w:rPr>
-                <w:lang w:val="en-US"/>
-              </w:rPr>
-            </w:pPr>
-            <w:r>
-              <w:rPr>
-                <w:lang w:val="en-US"/>
-              </w:rPr>
-              <w:t>IntelCore i5</w:t>
+            </w:pPr>
+            <w:proofErr w:type="spellStart"/>
+            <w:r>
+              <w:t>IntelCore</w:t>
+            </w:r>
+            <w:proofErr w:type="spellEnd"/>
+            <w:r>
+              <w:t xml:space="preserve"> i5</w:t>
             </w:r>
           </w:p>
           <w:p>
             <w:pPr>
               <w:pStyle w:val="Tabellstil2"/>
-              <w:rPr>
-                <w:lang w:val="en-US"/>
-              </w:rPr>
-            </w:pPr>
-            <w:r>
-              <w:rPr>
-                <w:lang w:val="en-US"/>
-              </w:rPr>
+            </w:pPr>
+            <w:r>
               <w:t>2,7GHz</w:t>
             </w:r>
           </w:p>
           <w:p>
             <w:pPr>
               <w:pStyle w:val="Tabellstil2"/>
-              <w:rPr>
-                <w:lang w:val="en-US"/>
-              </w:rPr>
-            </w:pPr>
-            <w:r>
-              <w:rPr>
-                <w:lang w:val="en-US"/>
-              </w:rPr>
-              <w:t>Dual Core</w:t>
-            </w:r>
+            </w:pPr>
+            <w:r>
+              <w:t xml:space="preserve">Dual </w:t>
+            </w:r>
+            <w:proofErr w:type="spellStart"/>
+            <w:r>
+              <w:t>Core</w:t>
+            </w:r>
+            <w:proofErr w:type="spellEnd"/>
           </w:p>
         </w:tc>
         <w:tc>
@@ -745,15 +655,25 @@
           <w:p>
             <w:pPr>
               <w:pStyle w:val="Tabellstil2"/>
-              <w:rPr>
-                <w:lang w:val="en-US"/>
-              </w:rPr>
-            </w:pPr>
-            <w:r>
-              <w:rPr>
-                <w:lang w:val="en-US"/>
-              </w:rPr>
-              <w:t>A10-7300 with Radeon™ R6 Graphics 1.90GHz</w:t>
+            </w:pPr>
+            <w:r>
+              <w:t xml:space="preserve">A10-7300 </w:t>
+            </w:r>
+            <w:proofErr w:type="spellStart"/>
+            <w:r>
+              <w:t>with</w:t>
+            </w:r>
+            <w:proofErr w:type="spellEnd"/>
+            <w:r>
+              <w:t xml:space="preserve"> </w:t>
+            </w:r>
+            <w:proofErr w:type="spellStart"/>
+            <w:r>
+              <w:t>Radeon</w:t>
+            </w:r>
+            <w:proofErr w:type="spellEnd"/>
+            <w:r>
+              <w:t>™ R6 Graphics 1.90GHz</w:t>
             </w:r>
           </w:p>
           <w:p>
@@ -795,30 +715,33 @@
           <w:p>
             <w:pPr>
               <w:pStyle w:val="Tabellstil2"/>
-              <w:rPr>
-                <w:lang w:val="en-US"/>
-              </w:rPr>
-            </w:pPr>
-            <w:r>
-              <w:rPr>
-                <w:lang w:val="en-US"/>
-              </w:rPr>
-              <w:t>IntelCore i7 4720HQ - 2,7GHz</w:t>
+            </w:pPr>
+            <w:proofErr w:type="spellStart"/>
+            <w:r>
+              <w:t>IntelCore</w:t>
+            </w:r>
+            <w:proofErr w:type="spellEnd"/>
+            <w:r>
+              <w:t xml:space="preserve"> i7 4720HQ - 2,7GHz</w:t>
             </w:r>
           </w:p>
           <w:p>
             <w:pPr>
               <w:pStyle w:val="Tabellstil2"/>
-              <w:rPr>
-                <w:lang w:val="en-US"/>
-              </w:rPr>
-            </w:pPr>
-            <w:r>
-              <w:rPr>
-                <w:lang w:val="en-US"/>
-              </w:rPr>
-              <w:t>Quad Core</w:t>
-            </w:r>
+            </w:pPr>
+            <w:proofErr w:type="spellStart"/>
+            <w:r>
+              <w:t>Quad</w:t>
+            </w:r>
+            <w:proofErr w:type="spellEnd"/>
+            <w:r>
+              <w:t xml:space="preserve"> </w:t>
+            </w:r>
+            <w:proofErr w:type="spellStart"/>
+            <w:r>
+              <w:t>Core</w:t>
+            </w:r>
+            <w:proofErr w:type="spellEnd"/>
           </w:p>
         </w:tc>
         <w:tc>
@@ -841,30 +764,31 @@
           <w:p>
             <w:pPr>
               <w:pStyle w:val="Tabellstil2"/>
-              <w:rPr>
-                <w:lang w:val="en-US"/>
-              </w:rPr>
-            </w:pPr>
-            <w:r>
-              <w:rPr>
-                <w:lang w:val="en-US"/>
-              </w:rPr>
-              <w:t xml:space="preserve">Intel Core i7 1,7 GHz </w:t>
+            </w:pPr>
+            <w:r>
+              <w:t xml:space="preserve">Intel </w:t>
+            </w:r>
+            <w:proofErr w:type="spellStart"/>
+            <w:r>
+              <w:t>Core</w:t>
+            </w:r>
+            <w:proofErr w:type="spellEnd"/>
+            <w:r>
+              <w:t xml:space="preserve"> i7 1,7 GHz </w:t>
             </w:r>
           </w:p>
           <w:p>
             <w:pPr>
               <w:pStyle w:val="Tabellstil2"/>
-              <w:rPr>
-                <w:lang w:val="en-US"/>
-              </w:rPr>
-            </w:pPr>
-            <w:r>
-              <w:rPr>
-                <w:lang w:val="en-US"/>
-              </w:rPr>
-              <w:t>Dual Core</w:t>
-            </w:r>
+            </w:pPr>
+            <w:r>
+              <w:t xml:space="preserve">Dual </w:t>
+            </w:r>
+            <w:proofErr w:type="spellStart"/>
+            <w:r>
+              <w:t>Core</w:t>
+            </w:r>
+            <w:proofErr w:type="spellEnd"/>
           </w:p>
         </w:tc>
         <w:tc>
@@ -881,43 +805,41 @@
           <w:p>
             <w:pPr>
               <w:pStyle w:val="Tabellstil2"/>
-              <w:rPr>
-                <w:lang w:val="en-US"/>
-              </w:rPr>
-            </w:pPr>
-            <w:r>
-              <w:rPr>
-                <w:lang w:val="en-US"/>
-              </w:rPr>
-              <w:t>Intel Core i5</w:t>
+            </w:pPr>
+            <w:r>
+              <w:t xml:space="preserve">Intel </w:t>
+            </w:r>
+            <w:proofErr w:type="spellStart"/>
+            <w:r>
+              <w:t>Core</w:t>
+            </w:r>
+            <w:proofErr w:type="spellEnd"/>
+            <w:r>
+              <w:t xml:space="preserve"> i5</w:t>
             </w:r>
           </w:p>
           <w:p>
             <w:pPr>
               <w:pStyle w:val="Tabellstil2"/>
-              <w:rPr>
-                <w:lang w:val="en-US"/>
-              </w:rPr>
-            </w:pPr>
-            <w:r>
-              <w:rPr>
-                <w:lang w:val="en-US"/>
-              </w:rPr>
+            </w:pPr>
+            <w:r>
               <w:t>1,6 GHz</w:t>
             </w:r>
           </w:p>
           <w:p>
             <w:pPr>
               <w:pStyle w:val="Tabellstil2"/>
-              <w:rPr>
-                <w:lang w:val="en-US"/>
-              </w:rPr>
-            </w:pPr>
-            <w:r>
-              <w:rPr>
-                <w:lang w:val="en-US"/>
-              </w:rPr>
-              <w:t xml:space="preserve">Dual Core </w:t>
+            </w:pPr>
+            <w:r>
+              <w:t xml:space="preserve">Dual </w:t>
+            </w:r>
+            <w:proofErr w:type="spellStart"/>
+            <w:r>
+              <w:t>Core</w:t>
+            </w:r>
+            <w:proofErr w:type="spellEnd"/>
+            <w:r>
+              <w:t xml:space="preserve"> </w:t>
             </w:r>
           </w:p>
         </w:tc>
@@ -935,43 +857,41 @@
           <w:p>
             <w:pPr>
               <w:pStyle w:val="Tabellstil2"/>
-              <w:rPr>
-                <w:lang w:val="en-US"/>
-              </w:rPr>
-            </w:pPr>
-            <w:r>
-              <w:rPr>
-                <w:lang w:val="en-US"/>
-              </w:rPr>
-              <w:t>Intel Core i5</w:t>
+            </w:pPr>
+            <w:r>
+              <w:t xml:space="preserve">Intel </w:t>
+            </w:r>
+            <w:proofErr w:type="spellStart"/>
+            <w:r>
+              <w:t>Core</w:t>
+            </w:r>
+            <w:proofErr w:type="spellEnd"/>
+            <w:r>
+              <w:t xml:space="preserve"> i5</w:t>
             </w:r>
           </w:p>
           <w:p>
             <w:pPr>
               <w:pStyle w:val="Tabellstil2"/>
-              <w:rPr>
-                <w:lang w:val="en-US"/>
-              </w:rPr>
-            </w:pPr>
-            <w:r>
-              <w:rPr>
-                <w:lang w:val="en-US"/>
-              </w:rPr>
+            </w:pPr>
+            <w:r>
               <w:t>2,3 GHz</w:t>
             </w:r>
           </w:p>
           <w:p>
             <w:pPr>
               <w:pStyle w:val="Tabellstil2"/>
-              <w:rPr>
-                <w:lang w:val="en-US"/>
-              </w:rPr>
-            </w:pPr>
-            <w:r>
-              <w:rPr>
-                <w:lang w:val="en-US"/>
-              </w:rPr>
-              <w:t xml:space="preserve">Dual Core </w:t>
+            </w:pPr>
+            <w:r>
+              <w:t xml:space="preserve">Dual </w:t>
+            </w:r>
+            <w:proofErr w:type="spellStart"/>
+            <w:r>
+              <w:t>Core</w:t>
+            </w:r>
+            <w:proofErr w:type="spellEnd"/>
+            <w:r>
+              <w:t xml:space="preserve"> </w:t>
             </w:r>
           </w:p>
         </w:tc>
@@ -1397,7 +1317,13 @@
               <w:right w:w="80" w:type="dxa"/>
             </w:tcMar>
           </w:tcPr>
-          <w:p/>
+          <w:p>
+            <w:pPr>
+              <w:rPr>
+                <w:lang w:val="nb-NO"/>
+              </w:rPr>
+            </w:pPr>
+          </w:p>
         </w:tc>
         <w:tc>
           <w:tcPr>
@@ -1416,7 +1342,13 @@
               <w:right w:w="80" w:type="dxa"/>
             </w:tcMar>
           </w:tcPr>
-          <w:p/>
+          <w:p>
+            <w:pPr>
+              <w:rPr>
+                <w:lang w:val="nb-NO"/>
+              </w:rPr>
+            </w:pPr>
+          </w:p>
         </w:tc>
         <w:tc>
           <w:tcPr>
@@ -1720,6 +1652,7 @@
         <w:pStyle w:val="Brdtekst"/>
         <w:rPr>
           <w:rFonts w:ascii="Century Gothic" w:eastAsia="Century Gothic" w:hAnsi="Century Gothic" w:cs="Century Gothic"/>
+          <w:lang w:val="nb-NO"/>
         </w:rPr>
       </w:pPr>
     </w:p>
@@ -1728,6 +1661,7 @@
         <w:pStyle w:val="Brdtekst"/>
         <w:rPr>
           <w:rFonts w:ascii="Century Gothic" w:eastAsia="Century Gothic" w:hAnsi="Century Gothic" w:cs="Century Gothic"/>
+          <w:lang w:val="nb-NO"/>
         </w:rPr>
       </w:pPr>
     </w:p>
@@ -1746,8 +1680,6 @@
         </w:rPr>
         <w:t>Søk for å finne tall 150128 av 1000000.</w:t>
       </w:r>
-      <w:bookmarkStart w:id="0" w:name="_GoBack"/>
-      <w:bookmarkEnd w:id="0"/>
     </w:p>
     <w:p>
       <w:pPr>
@@ -1964,6 +1896,9 @@
           <w:p>
             <w:pPr>
               <w:jc w:val="right"/>
+              <w:rPr>
+                <w:lang w:val="nb-NO"/>
+              </w:rPr>
             </w:pPr>
             <w:r>
               <w:rPr>
@@ -1971,6 +1906,7 @@
                 <w:color w:val="000000"/>
                 <w:sz w:val="20"/>
                 <w:szCs w:val="20"/>
+                <w:lang w:val="nb-NO"/>
               </w:rPr>
               <w:t>0.623</w:t>
             </w:r>
@@ -1996,6 +1932,9 @@
           <w:p>
             <w:pPr>
               <w:jc w:val="right"/>
+              <w:rPr>
+                <w:lang w:val="nb-NO"/>
+              </w:rPr>
             </w:pPr>
             <w:r>
               <w:rPr>
@@ -2003,6 +1942,7 @@
                 <w:color w:val="000000"/>
                 <w:sz w:val="20"/>
                 <w:szCs w:val="20"/>
+                <w:lang w:val="nb-NO"/>
               </w:rPr>
               <w:t>0.088</w:t>
             </w:r>
@@ -2075,6 +2015,7 @@
                 <w:color w:val="000000"/>
                 <w:sz w:val="20"/>
                 <w:szCs w:val="20"/>
+                <w:lang w:val="nb-NO"/>
               </w:rPr>
             </w:pPr>
             <w:r>
@@ -2083,6 +2024,7 @@
                 <w:color w:val="000000"/>
                 <w:sz w:val="20"/>
                 <w:szCs w:val="20"/>
+                <w:lang w:val="nb-NO"/>
               </w:rPr>
               <w:t>0,756</w:t>
             </w:r>
@@ -2113,6 +2055,7 @@
                 <w:color w:val="000000"/>
                 <w:sz w:val="20"/>
                 <w:szCs w:val="20"/>
+                <w:lang w:val="nb-NO"/>
               </w:rPr>
             </w:pPr>
             <w:r>
@@ -2121,6 +2064,7 @@
                 <w:color w:val="000000"/>
                 <w:sz w:val="20"/>
                 <w:szCs w:val="20"/>
+                <w:lang w:val="nb-NO"/>
               </w:rPr>
               <w:t>0,265</w:t>
             </w:r>
@@ -2193,6 +2137,7 @@
                 <w:color w:val="000000"/>
                 <w:sz w:val="20"/>
                 <w:szCs w:val="20"/>
+                <w:lang w:val="nb-NO"/>
               </w:rPr>
             </w:pPr>
             <w:r>
@@ -2201,6 +2146,7 @@
                 <w:color w:val="000000"/>
                 <w:sz w:val="20"/>
                 <w:szCs w:val="20"/>
+                <w:lang w:val="nb-NO"/>
               </w:rPr>
               <w:t>0,780</w:t>
             </w:r>
@@ -2231,6 +2177,7 @@
                 <w:color w:val="000000"/>
                 <w:sz w:val="20"/>
                 <w:szCs w:val="20"/>
+                <w:lang w:val="nb-NO"/>
               </w:rPr>
             </w:pPr>
             <w:r>
@@ -2239,6 +2186,7 @@
                 <w:color w:val="000000"/>
                 <w:sz w:val="20"/>
                 <w:szCs w:val="20"/>
+                <w:lang w:val="nb-NO"/>
               </w:rPr>
               <w:t>0,5</w:t>
             </w:r>
@@ -2248,6 +2196,7 @@
                 <w:color w:val="000000"/>
                 <w:sz w:val="20"/>
                 <w:szCs w:val="20"/>
+                <w:lang w:val="nb-NO"/>
               </w:rPr>
               <w:t>73</w:t>
             </w:r>
@@ -2311,6 +2260,9 @@
           <w:p>
             <w:pPr>
               <w:jc w:val="right"/>
+              <w:rPr>
+                <w:lang w:val="nb-NO"/>
+              </w:rPr>
             </w:pPr>
             <w:r>
               <w:rPr>
@@ -2318,6 +2270,7 @@
                 <w:color w:val="000000"/>
                 <w:sz w:val="20"/>
                 <w:szCs w:val="20"/>
+                <w:lang w:val="nb-NO"/>
               </w:rPr>
               <w:t>2.666</w:t>
             </w:r>
@@ -2343,6 +2296,9 @@
           <w:p>
             <w:pPr>
               <w:jc w:val="right"/>
+              <w:rPr>
+                <w:lang w:val="nb-NO"/>
+              </w:rPr>
             </w:pPr>
             <w:r>
               <w:rPr>
@@ -2350,6 +2306,7 @@
                 <w:color w:val="000000"/>
                 <w:sz w:val="20"/>
                 <w:szCs w:val="20"/>
+                <w:lang w:val="nb-NO"/>
               </w:rPr>
               <w:t>0.402</w:t>
             </w:r>
@@ -2414,6 +2371,9 @@
           <w:p>
             <w:pPr>
               <w:jc w:val="right"/>
+              <w:rPr>
+                <w:lang w:val="nb-NO"/>
+              </w:rPr>
             </w:pPr>
             <w:r>
               <w:rPr>
@@ -2421,6 +2381,7 @@
                 <w:color w:val="000000"/>
                 <w:sz w:val="20"/>
                 <w:szCs w:val="20"/>
+                <w:lang w:val="nb-NO"/>
               </w:rPr>
               <w:t>0.546</w:t>
             </w:r>
@@ -2446,6 +2407,9 @@
           <w:p>
             <w:pPr>
               <w:jc w:val="right"/>
+              <w:rPr>
+                <w:lang w:val="nb-NO"/>
+              </w:rPr>
             </w:pPr>
             <w:r>
               <w:rPr>
@@ -2453,6 +2417,7 @@
                 <w:color w:val="000000"/>
                 <w:sz w:val="20"/>
                 <w:szCs w:val="20"/>
+                <w:lang w:val="nb-NO"/>
               </w:rPr>
               <w:t>0.079</w:t>
             </w:r>
@@ -2516,6 +2481,9 @@
           <w:p>
             <w:pPr>
               <w:jc w:val="right"/>
+              <w:rPr>
+                <w:lang w:val="nb-NO"/>
+              </w:rPr>
             </w:pPr>
             <w:r>
               <w:rPr>
@@ -2523,6 +2491,7 @@
                 <w:color w:val="000000"/>
                 <w:sz w:val="20"/>
                 <w:szCs w:val="20"/>
+                <w:lang w:val="nb-NO"/>
               </w:rPr>
               <w:t>0.651</w:t>
             </w:r>
@@ -2548,6 +2517,9 @@
           <w:p>
             <w:pPr>
               <w:jc w:val="right"/>
+              <w:rPr>
+                <w:lang w:val="nb-NO"/>
+              </w:rPr>
             </w:pPr>
             <w:r>
               <w:rPr>
@@ -2555,6 +2527,7 @@
                 <w:color w:val="000000"/>
                 <w:sz w:val="20"/>
                 <w:szCs w:val="20"/>
+                <w:lang w:val="nb-NO"/>
               </w:rPr>
               <w:t>0.111</w:t>
             </w:r>
@@ -2567,6 +2540,7 @@
         <w:pStyle w:val="Brdtekst"/>
         <w:rPr>
           <w:rFonts w:ascii="Century Gothic" w:eastAsia="Century Gothic" w:hAnsi="Century Gothic" w:cs="Century Gothic"/>
+          <w:lang w:val="nb-NO"/>
         </w:rPr>
       </w:pPr>
     </w:p>
@@ -2575,46 +2549,7 @@
         <w:pStyle w:val="Brdtekst"/>
         <w:rPr>
           <w:rFonts w:ascii="Century Gothic" w:eastAsia="Century Gothic" w:hAnsi="Century Gothic" w:cs="Century Gothic"/>
-        </w:rPr>
-      </w:pPr>
-    </w:p>
-    <w:p>
-      <w:pPr>
-        <w:pStyle w:val="Brdtekst"/>
-        <w:rPr>
-          <w:rFonts w:ascii="Century Gothic" w:eastAsia="Century Gothic" w:hAnsi="Century Gothic" w:cs="Century Gothic"/>
-        </w:rPr>
-      </w:pPr>
-    </w:p>
-    <w:p>
-      <w:pPr>
-        <w:pStyle w:val="Brdtekst"/>
-        <w:rPr>
-          <w:rFonts w:ascii="Century Gothic" w:eastAsia="Century Gothic" w:hAnsi="Century Gothic" w:cs="Century Gothic"/>
-        </w:rPr>
-      </w:pPr>
-    </w:p>
-    <w:p>
-      <w:pPr>
-        <w:pStyle w:val="Brdtekst"/>
-        <w:rPr>
-          <w:rFonts w:ascii="Century Gothic" w:eastAsia="Century Gothic" w:hAnsi="Century Gothic" w:cs="Century Gothic"/>
-        </w:rPr>
-      </w:pPr>
-    </w:p>
-    <w:p>
-      <w:pPr>
-        <w:pStyle w:val="Brdtekst"/>
-        <w:rPr>
-          <w:rFonts w:ascii="Century Gothic" w:eastAsia="Century Gothic" w:hAnsi="Century Gothic" w:cs="Century Gothic"/>
-        </w:rPr>
-      </w:pPr>
-    </w:p>
-    <w:p>
-      <w:pPr>
-        <w:pStyle w:val="Brdtekst"/>
-        <w:rPr>
-          <w:rFonts w:ascii="Century Gothic" w:eastAsia="Century Gothic" w:hAnsi="Century Gothic" w:cs="Century Gothic"/>
+          <w:lang w:val="nb-NO"/>
         </w:rPr>
       </w:pPr>
     </w:p>
@@ -2856,6 +2791,9 @@
           <w:p>
             <w:pPr>
               <w:jc w:val="right"/>
+              <w:rPr>
+                <w:lang w:val="nb-NO"/>
+              </w:rPr>
             </w:pPr>
             <w:r>
               <w:rPr>
@@ -2863,6 +2801,7 @@
                 <w:color w:val="000000"/>
                 <w:sz w:val="20"/>
                 <w:szCs w:val="20"/>
+                <w:lang w:val="nb-NO"/>
               </w:rPr>
               <w:t>0.021</w:t>
             </w:r>
@@ -2888,6 +2827,9 @@
           <w:p>
             <w:pPr>
               <w:jc w:val="right"/>
+              <w:rPr>
+                <w:lang w:val="nb-NO"/>
+              </w:rPr>
             </w:pPr>
             <w:r>
               <w:rPr>
@@ -2895,6 +2837,7 @@
                 <w:color w:val="000000"/>
                 <w:sz w:val="20"/>
                 <w:szCs w:val="20"/>
+                <w:lang w:val="nb-NO"/>
               </w:rPr>
               <w:t>0.016</w:t>
             </w:r>
@@ -2958,6 +2901,9 @@
           <w:p>
             <w:pPr>
               <w:jc w:val="right"/>
+              <w:rPr>
+                <w:lang w:val="nb-NO"/>
+              </w:rPr>
             </w:pPr>
             <w:r>
               <w:rPr>
@@ -2965,6 +2911,7 @@
                 <w:color w:val="000000"/>
                 <w:sz w:val="20"/>
                 <w:szCs w:val="20"/>
+                <w:lang w:val="nb-NO"/>
               </w:rPr>
               <w:t>0.082</w:t>
             </w:r>
@@ -2990,6 +2937,9 @@
           <w:p>
             <w:pPr>
               <w:jc w:val="right"/>
+              <w:rPr>
+                <w:lang w:val="nb-NO"/>
+              </w:rPr>
             </w:pPr>
             <w:r>
               <w:rPr>
@@ -2997,6 +2947,7 @@
                 <w:color w:val="000000"/>
                 <w:sz w:val="20"/>
                 <w:szCs w:val="20"/>
+                <w:lang w:val="nb-NO"/>
               </w:rPr>
               <w:t>0.065</w:t>
             </w:r>
@@ -3060,6 +3011,9 @@
           <w:p>
             <w:pPr>
               <w:jc w:val="right"/>
+              <w:rPr>
+                <w:lang w:val="nb-NO"/>
+              </w:rPr>
             </w:pPr>
             <w:r>
               <w:rPr>
@@ -3067,6 +3021,7 @@
                 <w:color w:val="000000"/>
                 <w:sz w:val="20"/>
                 <w:szCs w:val="20"/>
+                <w:lang w:val="nb-NO"/>
               </w:rPr>
               <w:t>0.017</w:t>
             </w:r>
@@ -3092,6 +3047,9 @@
           <w:p>
             <w:pPr>
               <w:jc w:val="right"/>
+              <w:rPr>
+                <w:lang w:val="nb-NO"/>
+              </w:rPr>
             </w:pPr>
             <w:r>
               <w:rPr>
@@ -3099,6 +3057,7 @@
                 <w:color w:val="000000"/>
                 <w:sz w:val="20"/>
                 <w:szCs w:val="20"/>
+                <w:lang w:val="nb-NO"/>
               </w:rPr>
               <w:t>0.018</w:t>
             </w:r>
@@ -3171,6 +3130,7 @@
                 <w:color w:val="000000"/>
                 <w:sz w:val="20"/>
                 <w:szCs w:val="20"/>
+                <w:lang w:val="nb-NO"/>
               </w:rPr>
             </w:pPr>
             <w:r>
@@ -3179,53 +3139,47 @@
                 <w:color w:val="000000"/>
                 <w:sz w:val="20"/>
                 <w:szCs w:val="20"/>
-              </w:rPr>
-              <w:t>0,07</w:t>
-            </w:r>
-            <w:r>
+                <w:lang w:val="nb-NO"/>
+              </w:rPr>
+              <w:t>0,079</w:t>
+            </w:r>
+          </w:p>
+        </w:tc>
+        <w:tc>
+          <w:tcPr>
+            <w:tcW w:w="3118" w:type="dxa"/>
+            <w:tcBorders>
+              <w:top w:val="single" w:sz="2" w:space="0" w:color="000000"/>
+              <w:left w:val="single" w:sz="2" w:space="0" w:color="000000"/>
+              <w:bottom w:val="single" w:sz="2" w:space="0" w:color="000000"/>
+              <w:right w:val="single" w:sz="2" w:space="0" w:color="000000"/>
+            </w:tcBorders>
+            <w:shd w:val="clear" w:color="auto" w:fill="auto"/>
+            <w:tcMar>
+              <w:top w:w="80" w:type="dxa"/>
+              <w:left w:w="80" w:type="dxa"/>
+              <w:bottom w:w="80" w:type="dxa"/>
+              <w:right w:w="80" w:type="dxa"/>
+            </w:tcMar>
+          </w:tcPr>
+          <w:p>
+            <w:pPr>
+              <w:jc w:val="right"/>
               <w:rPr>
                 <w:rFonts w:ascii="Helvetica" w:hAnsi="Helvetica" w:cs="Arial Unicode MS"/>
                 <w:color w:val="000000"/>
                 <w:sz w:val="20"/>
                 <w:szCs w:val="20"/>
-              </w:rPr>
-              <w:t>9</w:t>
-            </w:r>
-          </w:p>
-        </w:tc>
-        <w:tc>
-          <w:tcPr>
-            <w:tcW w:w="3118" w:type="dxa"/>
-            <w:tcBorders>
-              <w:top w:val="single" w:sz="2" w:space="0" w:color="000000"/>
-              <w:left w:val="single" w:sz="2" w:space="0" w:color="000000"/>
-              <w:bottom w:val="single" w:sz="2" w:space="0" w:color="000000"/>
-              <w:right w:val="single" w:sz="2" w:space="0" w:color="000000"/>
-            </w:tcBorders>
-            <w:shd w:val="clear" w:color="auto" w:fill="auto"/>
-            <w:tcMar>
-              <w:top w:w="80" w:type="dxa"/>
-              <w:left w:w="80" w:type="dxa"/>
-              <w:bottom w:w="80" w:type="dxa"/>
-              <w:right w:w="80" w:type="dxa"/>
-            </w:tcMar>
-          </w:tcPr>
-          <w:p>
-            <w:pPr>
-              <w:jc w:val="right"/>
+                <w:lang w:val="nb-NO"/>
+              </w:rPr>
+            </w:pPr>
+            <w:r>
               <w:rPr>
                 <w:rFonts w:ascii="Helvetica" w:hAnsi="Helvetica" w:cs="Arial Unicode MS"/>
                 <w:color w:val="000000"/>
                 <w:sz w:val="20"/>
                 <w:szCs w:val="20"/>
-              </w:rPr>
-            </w:pPr>
-            <w:r>
-              <w:rPr>
-                <w:rFonts w:ascii="Helvetica" w:hAnsi="Helvetica" w:cs="Arial Unicode MS"/>
-                <w:color w:val="000000"/>
-                <w:sz w:val="20"/>
-                <w:szCs w:val="20"/>
+                <w:lang w:val="nb-NO"/>
               </w:rPr>
               <w:t>0,054</w:t>
             </w:r>
@@ -3298,6 +3252,7 @@
                 <w:color w:val="000000"/>
                 <w:sz w:val="20"/>
                 <w:szCs w:val="20"/>
+                <w:lang w:val="nb-NO"/>
               </w:rPr>
             </w:pPr>
             <w:r>
@@ -3306,6 +3261,7 @@
                 <w:color w:val="000000"/>
                 <w:sz w:val="20"/>
                 <w:szCs w:val="20"/>
+                <w:lang w:val="nb-NO"/>
               </w:rPr>
               <w:t>0,029</w:t>
             </w:r>
@@ -3336,6 +3292,7 @@
                 <w:color w:val="000000"/>
                 <w:sz w:val="20"/>
                 <w:szCs w:val="20"/>
+                <w:lang w:val="nb-NO"/>
               </w:rPr>
             </w:pPr>
             <w:r>
@@ -3344,6 +3301,7 @@
                 <w:color w:val="000000"/>
                 <w:sz w:val="20"/>
                 <w:szCs w:val="20"/>
+                <w:lang w:val="nb-NO"/>
               </w:rPr>
               <w:t>0.016</w:t>
             </w:r>
@@ -3407,6 +3365,9 @@
           <w:p>
             <w:pPr>
               <w:jc w:val="right"/>
+              <w:rPr>
+                <w:lang w:val="nb-NO"/>
+              </w:rPr>
             </w:pPr>
             <w:r>
               <w:rPr>
@@ -3414,6 +3375,7 @@
                 <w:color w:val="000000"/>
                 <w:sz w:val="20"/>
                 <w:szCs w:val="20"/>
+                <w:lang w:val="nb-NO"/>
               </w:rPr>
               <w:t>0.028</w:t>
             </w:r>
@@ -3439,6 +3401,9 @@
           <w:p>
             <w:pPr>
               <w:jc w:val="right"/>
+              <w:rPr>
+                <w:lang w:val="nb-NO"/>
+              </w:rPr>
             </w:pPr>
             <w:r>
               <w:rPr>
@@ -3446,6 +3411,7 @@
                 <w:color w:val="000000"/>
                 <w:sz w:val="20"/>
                 <w:szCs w:val="20"/>
+                <w:lang w:val="nb-NO"/>
               </w:rPr>
               <w:t>0.014</w:t>
             </w:r>
@@ -3458,6 +3424,7 @@
         <w:pStyle w:val="Brdtekst"/>
         <w:rPr>
           <w:rFonts w:ascii="Century Gothic" w:eastAsia="Century Gothic" w:hAnsi="Century Gothic" w:cs="Century Gothic"/>
+          <w:lang w:val="nb-NO"/>
         </w:rPr>
       </w:pPr>
     </w:p>
@@ -3466,6 +3433,7 @@
         <w:pStyle w:val="Brdtekst"/>
         <w:rPr>
           <w:rFonts w:ascii="Century Gothic" w:eastAsia="Century Gothic" w:hAnsi="Century Gothic" w:cs="Century Gothic"/>
+          <w:lang w:val="nb-NO"/>
         </w:rPr>
       </w:pPr>
     </w:p>
@@ -3474,6 +3442,7 @@
         <w:pStyle w:val="Brdtekst"/>
         <w:rPr>
           <w:rFonts w:ascii="Century Gothic" w:eastAsia="Century Gothic" w:hAnsi="Century Gothic" w:cs="Century Gothic"/>
+          <w:lang w:val="nb-NO"/>
         </w:rPr>
       </w:pPr>
     </w:p>
@@ -3481,7 +3450,30 @@
       <w:pPr>
         <w:pStyle w:val="Brdtekst"/>
         <w:rPr>
-          <w:rFonts w:ascii="Century Gothic" w:eastAsia="Century Gothic" w:hAnsi="Century Gothic" w:cs="Century Gothic"/>
+          <w:rFonts w:asciiTheme="majorHAnsi" w:eastAsia="Century Gothic" w:hAnsiTheme="majorHAnsi" w:cs="Century Gothic"/>
+          <w:sz w:val="40"/>
+          <w:szCs w:val="40"/>
+          <w:u w:val="single"/>
+          <w:lang w:val="nb-NO"/>
+        </w:rPr>
+      </w:pPr>
+      <w:r>
+        <w:rPr>
+          <w:rFonts w:asciiTheme="majorHAnsi" w:eastAsia="Century Gothic" w:hAnsiTheme="majorHAnsi" w:cs="Century Gothic"/>
+          <w:sz w:val="40"/>
+          <w:szCs w:val="40"/>
+          <w:u w:val="single"/>
+          <w:lang w:val="nb-NO"/>
+        </w:rPr>
+        <w:t xml:space="preserve">Algoritmen </w:t>
+      </w:r>
+    </w:p>
+    <w:p>
+      <w:pPr>
+        <w:pStyle w:val="Brdtekst"/>
+        <w:rPr>
+          <w:rFonts w:ascii="Century Gothic" w:eastAsia="Century Gothic" w:hAnsi="Century Gothic" w:cs="Century Gothic"/>
+          <w:lang w:val="nb-NO"/>
         </w:rPr>
       </w:pPr>
     </w:p>
@@ -3490,6 +3482,71 @@
         <w:pStyle w:val="Brdtekst"/>
         <w:rPr>
           <w:rFonts w:ascii="Century Gothic" w:eastAsia="Century Gothic" w:hAnsi="Century Gothic" w:cs="Century Gothic"/>
+          <w:lang w:val="nb-NO"/>
+        </w:rPr>
+      </w:pPr>
+      <w:r>
+        <w:rPr>
+          <w:rFonts w:ascii="Century Gothic" w:eastAsia="Century Gothic" w:hAnsi="Century Gothic" w:cs="Century Gothic"/>
+          <w:noProof/>
+          <w:lang w:val="nb-NO"/>
+        </w:rPr>
+        <w:drawing>
+          <wp:inline distT="0" distB="0" distL="0" distR="0" wp14:anchorId="04C7D36B" wp14:editId="24DA7C81">
+            <wp:extent cx="3207385" cy="984885"/>
+            <wp:effectExtent l="0" t="0" r="0" b="5715"/>
+            <wp:docPr id="2" name="Bilde 2" descr="../../../../../Downloads/13296339_10207742779541331_696711820_n.p"/>
+            <wp:cNvGraphicFramePr>
+              <a:graphicFrameLocks xmlns:a="http://schemas.openxmlformats.org/drawingml/2006/main" noChangeAspect="1"/>
+            </wp:cNvGraphicFramePr>
+            <a:graphic xmlns:a="http://schemas.openxmlformats.org/drawingml/2006/main">
+              <a:graphicData uri="http://schemas.openxmlformats.org/drawingml/2006/picture">
+                <pic:pic xmlns:pic="http://schemas.openxmlformats.org/drawingml/2006/picture">
+                  <pic:nvPicPr>
+                    <pic:cNvPr id="0" name="Picture 2" descr="../../../../../Downloads/13296339_10207742779541331_696711820_n.p"/>
+                    <pic:cNvPicPr>
+                      <a:picLocks noChangeAspect="1" noChangeArrowheads="1"/>
+                    </pic:cNvPicPr>
+                  </pic:nvPicPr>
+                  <pic:blipFill>
+                    <a:blip r:embed="rId6">
+                      <a:extLst>
+                        <a:ext uri="{28A0092B-C50C-407E-A947-70E740481C1C}">
+                          <a14:useLocalDpi xmlns:a14="http://schemas.microsoft.com/office/drawing/2010/main" val="0"/>
+                        </a:ext>
+                      </a:extLst>
+                    </a:blip>
+                    <a:srcRect/>
+                    <a:stretch>
+                      <a:fillRect/>
+                    </a:stretch>
+                  </pic:blipFill>
+                  <pic:spPr bwMode="auto">
+                    <a:xfrm>
+                      <a:off x="0" y="0"/>
+                      <a:ext cx="3207385" cy="984885"/>
+                    </a:xfrm>
+                    <a:prstGeom prst="rect">
+                      <a:avLst/>
+                    </a:prstGeom>
+                    <a:noFill/>
+                    <a:ln>
+                      <a:noFill/>
+                    </a:ln>
+                  </pic:spPr>
+                </pic:pic>
+              </a:graphicData>
+            </a:graphic>
+          </wp:inline>
+        </w:drawing>
+      </w:r>
+    </w:p>
+    <w:p>
+      <w:pPr>
+        <w:pStyle w:val="Brdtekst"/>
+        <w:rPr>
+          <w:rFonts w:ascii="Century Gothic" w:eastAsia="Century Gothic" w:hAnsi="Century Gothic" w:cs="Century Gothic"/>
+          <w:lang w:val="nb-NO"/>
         </w:rPr>
       </w:pPr>
     </w:p>
@@ -3498,6 +3555,222 @@
         <w:pStyle w:val="Brdtekst"/>
         <w:rPr>
           <w:rFonts w:ascii="Century Gothic" w:eastAsia="Century Gothic" w:hAnsi="Century Gothic" w:cs="Century Gothic"/>
+          <w:lang w:val="nb-NO"/>
+        </w:rPr>
+      </w:pPr>
+      <w:r>
+        <w:rPr>
+          <w:rFonts w:ascii="Century Gothic" w:eastAsia="Century Gothic" w:hAnsi="Century Gothic" w:cs="Century Gothic"/>
+          <w:lang w:val="nb-NO"/>
+        </w:rPr>
+        <w:t xml:space="preserve">Algoritmen vi har brukt er O(N) algoritme innenfor BIG ’O algoritmene. O(N) </w:t>
+      </w:r>
+      <w:r>
+        <w:rPr>
+          <w:rFonts w:ascii="Century Gothic" w:eastAsia="Century Gothic" w:hAnsi="Century Gothic" w:cs="Century Gothic"/>
+          <w:lang w:val="nb-NO"/>
+        </w:rPr>
+        <w:t>algoritmen</w:t>
+      </w:r>
+      <w:r>
+        <w:rPr>
+          <w:rFonts w:ascii="Century Gothic" w:eastAsia="Century Gothic" w:hAnsi="Century Gothic" w:cs="Century Gothic"/>
+          <w:lang w:val="nb-NO"/>
+        </w:rPr>
+        <w:t xml:space="preserve"> er </w:t>
+      </w:r>
+      <w:r>
+        <w:rPr>
+          <w:rFonts w:ascii="Century Gothic" w:eastAsia="Century Gothic" w:hAnsi="Century Gothic" w:cs="Century Gothic"/>
+          <w:lang w:val="nb-NO"/>
+        </w:rPr>
+        <w:t>lineær</w:t>
+      </w:r>
+      <w:r>
+        <w:rPr>
+          <w:rFonts w:ascii="Century Gothic" w:eastAsia="Century Gothic" w:hAnsi="Century Gothic" w:cs="Century Gothic"/>
+          <w:lang w:val="nb-NO"/>
+        </w:rPr>
+        <w:t xml:space="preserve">, noe som tilsier at en vekst i datagruppen (i dette tilfellet </w:t>
+      </w:r>
+      <w:proofErr w:type="spellStart"/>
+      <w:r>
+        <w:rPr>
+          <w:rFonts w:ascii="Century Gothic" w:eastAsia="Century Gothic" w:hAnsi="Century Gothic" w:cs="Century Gothic"/>
+          <w:lang w:val="nb-NO"/>
+        </w:rPr>
+        <w:t>haystack</w:t>
+      </w:r>
+      <w:proofErr w:type="spellEnd"/>
+      <w:r>
+        <w:rPr>
+          <w:rFonts w:ascii="Century Gothic" w:eastAsia="Century Gothic" w:hAnsi="Century Gothic" w:cs="Century Gothic"/>
+          <w:lang w:val="nb-NO"/>
+        </w:rPr>
+        <w:t xml:space="preserve">) vil lede til en lik  </w:t>
+      </w:r>
+      <w:r>
+        <w:rPr>
+          <w:rFonts w:ascii="Century Gothic" w:eastAsia="Century Gothic" w:hAnsi="Century Gothic" w:cs="Century Gothic"/>
+          <w:lang w:val="nb-NO"/>
+        </w:rPr>
+        <w:t>proporsjonal</w:t>
+      </w:r>
+      <w:r>
+        <w:rPr>
+          <w:rFonts w:ascii="Century Gothic" w:eastAsia="Century Gothic" w:hAnsi="Century Gothic" w:cs="Century Gothic"/>
+          <w:lang w:val="nb-NO"/>
+        </w:rPr>
+        <w:t xml:space="preserve"> økning </w:t>
+      </w:r>
+      <w:r>
+        <w:rPr>
+          <w:rFonts w:ascii="Century Gothic" w:eastAsia="Century Gothic" w:hAnsi="Century Gothic" w:cs="Century Gothic"/>
+          <w:lang w:val="nb-NO"/>
+        </w:rPr>
+        <w:t>i søketiden</w:t>
+      </w:r>
+      <w:r>
+        <w:rPr>
+          <w:rFonts w:ascii="Century Gothic" w:eastAsia="Century Gothic" w:hAnsi="Century Gothic" w:cs="Century Gothic"/>
+          <w:lang w:val="nb-NO"/>
+        </w:rPr>
+        <w:t>,</w:t>
+      </w:r>
+      <w:r>
+        <w:rPr>
+          <w:rFonts w:ascii="Century Gothic" w:eastAsia="Century Gothic" w:hAnsi="Century Gothic" w:cs="Century Gothic"/>
+          <w:lang w:val="nb-NO"/>
+        </w:rPr>
+        <w:t xml:space="preserve"> ettersom tiden det tar å søke gjennom hvert element er den samme. </w:t>
+      </w:r>
+      <w:r>
+        <w:rPr>
+          <w:rFonts w:ascii="Century Gothic" w:eastAsia="Century Gothic" w:hAnsi="Century Gothic" w:cs="Century Gothic"/>
+          <w:lang w:val="nb-NO"/>
+        </w:rPr>
+        <w:t xml:space="preserve">Eneste forskjellen mellom </w:t>
+      </w:r>
+      <w:proofErr w:type="spellStart"/>
+      <w:r>
+        <w:rPr>
+          <w:rFonts w:ascii="Century Gothic" w:eastAsia="Century Gothic" w:hAnsi="Century Gothic" w:cs="Century Gothic"/>
+          <w:lang w:val="nb-NO"/>
+        </w:rPr>
+        <w:t>seach</w:t>
+      </w:r>
+      <w:proofErr w:type="spellEnd"/>
+      <w:r>
+        <w:rPr>
+          <w:rFonts w:ascii="Century Gothic" w:eastAsia="Century Gothic" w:hAnsi="Century Gothic" w:cs="Century Gothic"/>
+          <w:lang w:val="nb-NO"/>
+        </w:rPr>
+        <w:t xml:space="preserve"> </w:t>
+      </w:r>
+      <w:proofErr w:type="spellStart"/>
+      <w:r>
+        <w:rPr>
+          <w:rFonts w:ascii="Century Gothic" w:eastAsia="Century Gothic" w:hAnsi="Century Gothic" w:cs="Century Gothic"/>
+          <w:lang w:val="nb-NO"/>
+        </w:rPr>
+        <w:t>slow</w:t>
+      </w:r>
+      <w:proofErr w:type="spellEnd"/>
+      <w:r>
+        <w:rPr>
+          <w:rFonts w:ascii="Century Gothic" w:eastAsia="Century Gothic" w:hAnsi="Century Gothic" w:cs="Century Gothic"/>
+          <w:lang w:val="nb-NO"/>
+        </w:rPr>
+        <w:t xml:space="preserve"> og </w:t>
+      </w:r>
+      <w:proofErr w:type="spellStart"/>
+      <w:r>
+        <w:rPr>
+          <w:rFonts w:ascii="Century Gothic" w:eastAsia="Century Gothic" w:hAnsi="Century Gothic" w:cs="Century Gothic"/>
+          <w:lang w:val="nb-NO"/>
+        </w:rPr>
+        <w:t>search</w:t>
+      </w:r>
+      <w:proofErr w:type="spellEnd"/>
+      <w:r>
+        <w:rPr>
+          <w:rFonts w:ascii="Century Gothic" w:eastAsia="Century Gothic" w:hAnsi="Century Gothic" w:cs="Century Gothic"/>
+          <w:lang w:val="nb-NO"/>
+        </w:rPr>
+        <w:t xml:space="preserve"> fast er at </w:t>
+      </w:r>
+      <w:proofErr w:type="spellStart"/>
+      <w:r>
+        <w:rPr>
+          <w:rFonts w:ascii="Century Gothic" w:eastAsia="Century Gothic" w:hAnsi="Century Gothic" w:cs="Century Gothic"/>
+          <w:lang w:val="nb-NO"/>
+        </w:rPr>
+        <w:t>search</w:t>
+      </w:r>
+      <w:proofErr w:type="spellEnd"/>
+      <w:r>
+        <w:rPr>
+          <w:rFonts w:ascii="Century Gothic" w:eastAsia="Century Gothic" w:hAnsi="Century Gothic" w:cs="Century Gothic"/>
+          <w:lang w:val="nb-NO"/>
+        </w:rPr>
+        <w:t xml:space="preserve"> </w:t>
+      </w:r>
+      <w:proofErr w:type="spellStart"/>
+      <w:r>
+        <w:rPr>
+          <w:rFonts w:ascii="Century Gothic" w:eastAsia="Century Gothic" w:hAnsi="Century Gothic" w:cs="Century Gothic"/>
+          <w:lang w:val="nb-NO"/>
+        </w:rPr>
+        <w:t>slow</w:t>
+      </w:r>
+      <w:proofErr w:type="spellEnd"/>
+      <w:r>
+        <w:rPr>
+          <w:rFonts w:ascii="Century Gothic" w:eastAsia="Century Gothic" w:hAnsi="Century Gothic" w:cs="Century Gothic"/>
+          <w:lang w:val="nb-NO"/>
+        </w:rPr>
+        <w:t xml:space="preserve"> må gå gjennom hele listen før den returnere svar. </w:t>
+      </w:r>
+      <w:r>
+        <w:rPr>
+          <w:rFonts w:ascii="Century Gothic" w:eastAsia="Century Gothic" w:hAnsi="Century Gothic" w:cs="Century Gothic"/>
+          <w:lang w:val="nb-NO"/>
+        </w:rPr>
+        <w:br/>
+        <w:t xml:space="preserve">Hvis </w:t>
+      </w:r>
+      <w:proofErr w:type="spellStart"/>
+      <w:r>
+        <w:rPr>
+          <w:rFonts w:ascii="Century Gothic" w:eastAsia="Century Gothic" w:hAnsi="Century Gothic" w:cs="Century Gothic"/>
+          <w:lang w:val="nb-NO"/>
+        </w:rPr>
+        <w:t>needle</w:t>
+      </w:r>
+      <w:proofErr w:type="spellEnd"/>
+      <w:r>
+        <w:rPr>
+          <w:rFonts w:ascii="Century Gothic" w:eastAsia="Century Gothic" w:hAnsi="Century Gothic" w:cs="Century Gothic"/>
+          <w:lang w:val="nb-NO"/>
+        </w:rPr>
+        <w:t xml:space="preserve"> er lengre fremm</w:t>
+      </w:r>
+      <w:r>
+        <w:rPr>
+          <w:rFonts w:ascii="Century Gothic" w:eastAsia="Century Gothic" w:hAnsi="Century Gothic" w:cs="Century Gothic"/>
+          <w:lang w:val="nb-NO"/>
+        </w:rPr>
+        <w:t xml:space="preserve">e i listen vil algoritmen returene fortere. </w:t>
+      </w:r>
+      <w:bookmarkStart w:id="0" w:name="_GoBack"/>
+      <w:bookmarkEnd w:id="0"/>
+    </w:p>
+    <w:p>
+      <w:pPr>
+        <w:pStyle w:val="Brdtekst"/>
+        <w:rPr>
+          <w:rFonts w:ascii="Century Gothic" w:eastAsia="Century Gothic" w:hAnsi="Century Gothic" w:cs="Century Gothic"/>
+          <w:lang w:val="nb-NO"/>
         </w:rPr>
       </w:pPr>
     </w:p>
@@ -3505,17 +3778,58 @@
       <w:pPr>
         <w:pStyle w:val="Brdtekst"/>
         <w:rPr>
+          <w:rFonts w:ascii="Century Gothic" w:eastAsia="Century Gothic" w:hAnsi="Century Gothic" w:cs="Century Gothic"/>
           <w:lang w:val="nb-NO"/>
         </w:rPr>
       </w:pPr>
+    </w:p>
+    <w:p>
+      <w:pPr>
+        <w:pStyle w:val="Brdtekst"/>
+        <w:rPr>
+          <w:lang w:val="nb-NO"/>
+        </w:rPr>
+      </w:pPr>
       <w:r>
         <w:rPr>
           <w:rFonts w:ascii="Century Gothic" w:hAnsi="Century Gothic"/>
           <w:lang w:val="nb-NO"/>
         </w:rPr>
-        <w:t xml:space="preserve">Link til Mathplotlib python prosjekt basert på tabellene ovenfor: </w:t>
-      </w:r>
-      <w:hyperlink r:id="rId6" w:history="1">
+        <w:t xml:space="preserve">Link til </w:t>
+      </w:r>
+      <w:proofErr w:type="spellStart"/>
+      <w:r>
+        <w:rPr>
+          <w:rFonts w:ascii="Century Gothic" w:hAnsi="Century Gothic"/>
+          <w:lang w:val="nb-NO"/>
+        </w:rPr>
+        <w:t>Mathplotlib</w:t>
+      </w:r>
+      <w:proofErr w:type="spellEnd"/>
+      <w:r>
+        <w:rPr>
+          <w:rFonts w:ascii="Century Gothic" w:hAnsi="Century Gothic"/>
+          <w:lang w:val="nb-NO"/>
+        </w:rPr>
+        <w:t xml:space="preserve"> </w:t>
+      </w:r>
+      <w:proofErr w:type="spellStart"/>
+      <w:r>
+        <w:rPr>
+          <w:rFonts w:ascii="Century Gothic" w:hAnsi="Century Gothic"/>
+          <w:lang w:val="nb-NO"/>
+        </w:rPr>
+        <w:t>python</w:t>
+      </w:r>
+      <w:proofErr w:type="spellEnd"/>
+      <w:r>
+        <w:rPr>
+          <w:rFonts w:ascii="Century Gothic" w:hAnsi="Century Gothic"/>
+          <w:lang w:val="nb-NO"/>
+        </w:rPr>
+        <w:t xml:space="preserve"> prosjekt basert på tabellene ovenfor: </w:t>
+      </w:r>
+      <w:hyperlink r:id="rId7" w:history="1">
         <w:r>
           <w:rPr>
             <w:rStyle w:val="Hyperlink0"/>
@@ -3527,8 +3841,8 @@
       </w:hyperlink>
     </w:p>
     <w:sectPr>
-      <w:headerReference w:type="default" r:id="rId7"/>
-      <w:footerReference w:type="default" r:id="rId8"/>
+      <w:headerReference w:type="default" r:id="rId8"/>
+      <w:footerReference w:type="default" r:id="rId9"/>
       <w:pgSz w:w="12240" w:h="15840"/>
       <w:pgMar w:top="1440" w:right="1440" w:bottom="1440" w:left="1440" w:header="720" w:footer="864" w:gutter="0"/>
       <w:cols w:space="708"/>

</xml_diff>